<commit_message>
Fixed a minor mistake.
</commit_message>
<xml_diff>
--- a/Testing/Acceptance Criteria Testing - Story 11.docx
+++ b/Testing/Acceptance Criteria Testing - Story 11.docx
@@ -17,6 +17,11 @@
       <w:r>
         <w:t>Story ID 1</w:t>
       </w:r>
+      <w:r>
+        <w:t>1</w:t>
+      </w:r>
+      <w:bookmarkStart w:id="0" w:name="_GoBack"/>
+      <w:bookmarkEnd w:id="0"/>
     </w:p>
     <w:p>
       <w:r>
@@ -356,10 +361,7 @@
     </w:p>
     <w:p>
       <w:r>
-        <w:t xml:space="preserve">NOT </w:t>
-      </w:r>
-      <w:r>
-        <w:t xml:space="preserve">IMPLEMENTED </w:t>
+        <w:t xml:space="preserve">NOT IMPLEMENTED </w:t>
       </w:r>
       <w:r>
         <w:rPr>
@@ -368,18 +370,13 @@
         <w:t></w:t>
       </w:r>
       <w:r>
-        <w:t xml:space="preserve"> </w:t>
-      </w:r>
-      <w:r>
-        <w:t>INSURANCE AND OTHER EXTRAS OTHER THAN DELIVERY SERVICE TYPE</w:t>
+        <w:t xml:space="preserve"> INSURANCE AND OTHER EXTRAS OTHER THAN DELIVERY SERVICE TYPE</w:t>
       </w:r>
     </w:p>
     <w:p>
       <w:r>
         <w:t>During development the team decided it’d be simply and easier if insurance was added into the base price. Additionally other extras did not seem to hold much importance.</w:t>
       </w:r>
-      <w:bookmarkStart w:id="0" w:name="_GoBack"/>
-      <w:bookmarkEnd w:id="0"/>
     </w:p>
     <w:p/>
     <w:sectPr>

</xml_diff>